<commit_message>
Tots els canvis fets a falta del canvi de orden de pantalles
</commit_message>
<xml_diff>
--- a/reformas-app/src/assets/DRMurcia.docx
+++ b/reformas-app/src/assets/DRMurcia.docx
@@ -120,7 +120,34 @@
         <w:rPr>
           <w:rFonts w:ascii="Arial" w:hAnsi="Arial" w:cs="Arial"/>
         </w:rPr>
-        <w:t>LUIS SERRANO ARTESERO</w:t>
+        <w:t>{</w:t>
+      </w:r>
+      <w:r>
+        <w:rPr>
+          <w:rFonts w:ascii="Arial" w:eastAsia="Arial" w:hAnsi="Arial" w:cs="Arial"/>
+          <w:spacing w:val="-1"/>
+          <w:sz w:val="18"/>
+          <w:szCs w:val="18"/>
+        </w:rPr>
+        <w:t>nom</w:t>
+      </w:r>
+      <w:r>
+        <w:rPr>
+          <w:rFonts w:ascii="Arial" w:eastAsia="Arial" w:hAnsi="Arial" w:cs="Arial"/>
+          <w:spacing w:val="-1"/>
+          <w:sz w:val="18"/>
+          <w:szCs w:val="18"/>
+        </w:rPr>
+        <w:t>bre</w:t>
+      </w:r>
+      <w:r>
+        <w:rPr>
+          <w:rFonts w:ascii="Arial" w:eastAsia="Arial" w:hAnsi="Arial" w:cs="Arial"/>
+          <w:spacing w:val="-1"/>
+          <w:sz w:val="18"/>
+          <w:szCs w:val="18"/>
+        </w:rPr>
+        <w:t>}</w:t>
       </w:r>
       <w:r>
         <w:rPr>
@@ -152,7 +179,21 @@
         <w:rPr>
           <w:rFonts w:ascii="Arial" w:hAnsi="Arial" w:cs="Arial"/>
         </w:rPr>
-        <w:t>20037410V</w:t>
+        <w:t>{</w:t>
+      </w:r>
+      <w:proofErr w:type="spellStart"/>
+      <w:r>
+        <w:rPr>
+          <w:rFonts w:ascii="Arial" w:hAnsi="Arial" w:cs="Arial"/>
+        </w:rPr>
+        <w:t>dni</w:t>
+      </w:r>
+      <w:proofErr w:type="spellEnd"/>
+      <w:r>
+        <w:rPr>
+          <w:rFonts w:ascii="Arial" w:hAnsi="Arial" w:cs="Arial"/>
+        </w:rPr>
+        <w:t>}</w:t>
       </w:r>
       <w:r>
         <w:rPr>
@@ -266,7 +307,31 @@
         <w:rPr>
           <w:rFonts w:ascii="Arial" w:hAnsi="Arial" w:cs="Arial"/>
         </w:rPr>
-        <w:t>Que estaba en posesión de la titulación de Ingeniero técnico industrial especialidad electrónica industrial expedida por la Universidad Politécnica de Valencia.</w:t>
+        <w:t>Que estaba en posesión de la titulación de Ingeniero técnico industrial especialidad electrónica industrial expedida por la</w:t>
+      </w:r>
+      <w:r>
+        <w:rPr>
+          <w:rFonts w:ascii="Arial" w:hAnsi="Arial" w:cs="Arial"/>
+        </w:rPr>
+        <w:t xml:space="preserve"> {</w:t>
+      </w:r>
+      <w:r>
+        <w:rPr>
+          <w:rFonts w:ascii="Arial" w:hAnsi="Arial" w:cs="Arial"/>
+        </w:rPr>
+        <w:t>universidad</w:t>
+      </w:r>
+      <w:r>
+        <w:rPr>
+          <w:rFonts w:ascii="Arial" w:hAnsi="Arial" w:cs="Arial"/>
+        </w:rPr>
+        <w:t>}</w:t>
+      </w:r>
+      <w:r>
+        <w:rPr>
+          <w:rFonts w:ascii="Arial" w:hAnsi="Arial" w:cs="Arial"/>
+        </w:rPr>
+        <w:t>.</w:t>
       </w:r>
     </w:p>
     <w:p>
@@ -350,7 +415,25 @@
         <w:rPr>
           <w:rFonts w:ascii="Arial" w:hAnsi="Arial" w:cs="Arial"/>
         </w:rPr>
-        <w:t>Que se encontraba colegiado con el número 11380. en el Colegio oficial de Graduados e Ingenieros Técnicos Industriales de Valencia</w:t>
+        <w:t xml:space="preserve">Que se encontraba colegiado con el número </w:t>
+      </w:r>
+      <w:r>
+        <w:rPr>
+          <w:rFonts w:ascii="Arial" w:hAnsi="Arial" w:cs="Arial"/>
+        </w:rPr>
+        <w:t>{colegiado}</w:t>
+      </w:r>
+      <w:r>
+        <w:rPr>
+          <w:rFonts w:ascii="Arial" w:hAnsi="Arial" w:cs="Arial"/>
+        </w:rPr>
+        <w:t xml:space="preserve">. en el Colegio oficial de Graduados e Ingenieros Técnicos Industriales de </w:t>
+      </w:r>
+      <w:r>
+        <w:rPr>
+          <w:rFonts w:ascii="Arial" w:hAnsi="Arial" w:cs="Arial"/>
+        </w:rPr>
+        <w:t>{colegio}</w:t>
       </w:r>
     </w:p>
     <w:p>
@@ -461,6 +544,12 @@
         </w:rPr>
         <w:t>marca {marca}, modelo {modelo}</w:t>
       </w:r>
+      <w:r>
+        <w:rPr>
+          <w:rFonts w:ascii="Arial" w:hAnsi="Arial" w:cs="Arial"/>
+        </w:rPr>
+        <w:t>.</w:t>
+      </w:r>
     </w:p>
     <w:p>
       <w:pPr>
@@ -557,6 +646,28 @@
         </w:rPr>
         <w:t xml:space="preserve">: </w:t>
       </w:r>
+      <w:r>
+        <w:rPr>
+          <w:rFonts w:ascii="Arial" w:hAnsi="Arial" w:cs="Arial"/>
+        </w:rPr>
+        <w:t>{</w:t>
+      </w:r>
+      <w:proofErr w:type="spellStart"/>
+      <w:r>
+        <w:rPr>
+          <w:rFonts w:ascii="Arial" w:eastAsia="Arial" w:hAnsi="Arial" w:cs="Arial"/>
+          <w:sz w:val="18"/>
+          <w:szCs w:val="18"/>
+        </w:rPr>
+        <w:t>fechaFormateada</w:t>
+      </w:r>
+      <w:proofErr w:type="spellEnd"/>
+      <w:r>
+        <w:rPr>
+          <w:rFonts w:ascii="Arial" w:hAnsi="Arial" w:cs="Arial"/>
+        </w:rPr>
+        <w:t>}.</w:t>
+      </w:r>
     </w:p>
     <w:p>
       <w:pPr>
@@ -667,7 +778,14 @@
         <w:rPr>
           <w:rFonts w:ascii="Arial" w:hAnsi="Arial" w:cs="Arial"/>
         </w:rPr>
-        <w:t xml:space="preserve"> _____________________________</w:t>
+        <w:t xml:space="preserve"> </w:t>
+      </w:r>
+      <w:r>
+        <w:rPr>
+          <w:rFonts w:ascii="Arial" w:hAnsi="Arial" w:cs="Arial"/>
+        </w:rPr>
+        <w:tab/>
+        <w:t>{nombre}</w:t>
       </w:r>
     </w:p>
     <w:sectPr>
@@ -789,6 +907,24 @@
             <w:fldChar w:fldCharType="separate"/>
           </w:r>
           <w:r>
+            <w:fldChar w:fldCharType="begin"/>
+          </w:r>
+          <w:r>
+            <w:instrText xml:space="preserve"> INCLUDEPICTURE  "http://www.esacademic.com/pictures/eswiki/78/Nuevo-escudo-region-murcia.png" \* MERGEFORMATINET </w:instrText>
+          </w:r>
+          <w:r>
+            <w:fldChar w:fldCharType="separate"/>
+          </w:r>
+          <w:r>
+            <w:fldChar w:fldCharType="begin"/>
+          </w:r>
+          <w:r>
+            <w:instrText xml:space="preserve"> INCLUDEPICTURE  "http://www.esacademic.com/pictures/eswiki/78/Nuevo-escudo-region-murcia.png" \* MERGEFORMATINET </w:instrText>
+          </w:r>
+          <w:r>
+            <w:fldChar w:fldCharType="separate"/>
+          </w:r>
+          <w:r>
             <w:pict w14:anchorId="7963FA66">
               <v:shapetype id="_x0000_t75" coordsize="21600,21600" o:spt="75" o:preferrelative="t" path="m@4@5l@4@11@9@11@9@5xe" filled="f" stroked="f">
                 <v:stroke joinstyle="miter"/>
@@ -813,6 +949,12 @@
                 <v:imagedata r:id="rId1" r:href="rId2"/>
               </v:shape>
             </w:pict>
+          </w:r>
+          <w:r>
+            <w:fldChar w:fldCharType="end"/>
+          </w:r>
+          <w:r>
+            <w:fldChar w:fldCharType="end"/>
           </w:r>
           <w:r>
             <w:fldChar w:fldCharType="end"/>

</xml_diff>